<commit_message>
vault backup: 2024-09-17 14:34:21
</commit_message>
<xml_diff>
--- a/Vakken Y2/Crossmediale onderzoeksweken/EliotHiggins/Eindredacteurs document.docx
+++ b/Vakken Y2/Crossmediale onderzoeksweken/EliotHiggins/Eindredacteurs document.docx
@@ -110,6 +110,14 @@
           <w:sz w:val="24"/>
           <w:szCs w:val="24"/>
         </w:rPr>
+        <w:t>/regie</w:t>
+      </w:r>
+      <w:r>
+        <w:rPr>
+          <w:rFonts w:ascii="Helvetica" w:hAnsi="Helvetica"/>
+          <w:sz w:val="24"/>
+          <w:szCs w:val="24"/>
+        </w:rPr>
         <w:t xml:space="preserve"> (06 36514067)</w:t>
       </w:r>
     </w:p>
@@ -144,27 +152,15 @@
           <w:szCs w:val="24"/>
         </w:rPr>
       </w:pPr>
-      <w:proofErr w:type="spellStart"/>
-      <w:r>
-        <w:rPr>
-          <w:rFonts w:ascii="Helvetica" w:hAnsi="Helvetica"/>
-          <w:b/>
-          <w:bCs/>
-          <w:sz w:val="24"/>
-          <w:szCs w:val="24"/>
-        </w:rPr>
-        <w:t>Wishlist</w:t>
-      </w:r>
-      <w:proofErr w:type="spellEnd"/>
-      <w:r>
-        <w:rPr>
-          <w:rFonts w:ascii="Helvetica" w:hAnsi="Helvetica"/>
-          <w:b/>
-          <w:bCs/>
-          <w:sz w:val="24"/>
-          <w:szCs w:val="24"/>
-        </w:rPr>
-        <w:t>:</w:t>
+      <w:r>
+        <w:rPr>
+          <w:rFonts w:ascii="Helvetica" w:hAnsi="Helvetica"/>
+          <w:b/>
+          <w:bCs/>
+          <w:sz w:val="24"/>
+          <w:szCs w:val="24"/>
+        </w:rPr>
+        <w:t>Wishlist:</w:t>
       </w:r>
     </w:p>
     <w:p>
@@ -195,7 +191,47 @@
           <w:sz w:val="24"/>
           <w:szCs w:val="24"/>
         </w:rPr>
-        <w:t xml:space="preserve"> (5)</w:t>
+        <w:t xml:space="preserve"> (</w:t>
+      </w:r>
+      <w:r>
+        <w:rPr>
+          <w:rFonts w:ascii="Helvetica" w:hAnsi="Helvetica"/>
+          <w:b/>
+          <w:bCs/>
+          <w:sz w:val="24"/>
+          <w:szCs w:val="24"/>
+        </w:rPr>
+        <w:t>Hoofd Draaiboek</w:t>
+      </w:r>
+      <w:r>
+        <w:rPr>
+          <w:rFonts w:ascii="Helvetica" w:hAnsi="Helvetica"/>
+          <w:b/>
+          <w:bCs/>
+          <w:sz w:val="24"/>
+          <w:szCs w:val="24"/>
+        </w:rPr>
+        <w:t xml:space="preserve">, </w:t>
+      </w:r>
+      <w:r>
+        <w:rPr>
+          <w:rFonts w:ascii="Helvetica" w:hAnsi="Helvetica"/>
+          <w:b/>
+          <w:bCs/>
+          <w:sz w:val="24"/>
+          <w:szCs w:val="24"/>
+        </w:rPr>
+        <w:t>vragen</w:t>
+      </w:r>
+      <w:r>
+        <w:rPr>
+          <w:rFonts w:ascii="Helvetica" w:hAnsi="Helvetica"/>
+          <w:b/>
+          <w:bCs/>
+          <w:sz w:val="24"/>
+          <w:szCs w:val="24"/>
+        </w:rPr>
+        <w:t>)</w:t>
       </w:r>
     </w:p>
     <w:p>
@@ -228,6 +264,36 @@
         </w:rPr>
         <w:t xml:space="preserve"> Isabel</w:t>
       </w:r>
+      <w:r>
+        <w:rPr>
+          <w:rFonts w:ascii="Helvetica" w:hAnsi="Helvetica"/>
+          <w:b/>
+          <w:bCs/>
+          <w:sz w:val="24"/>
+          <w:szCs w:val="24"/>
+        </w:rPr>
+        <w:t xml:space="preserve"> (Eindredacteur</w:t>
+      </w:r>
+      <w:r>
+        <w:rPr>
+          <w:rFonts w:ascii="Helvetica" w:hAnsi="Helvetica"/>
+          <w:b/>
+          <w:bCs/>
+          <w:sz w:val="24"/>
+          <w:szCs w:val="24"/>
+        </w:rPr>
+        <w:t>/productie</w:t>
+      </w:r>
+      <w:r>
+        <w:rPr>
+          <w:rFonts w:ascii="Helvetica" w:hAnsi="Helvetica"/>
+          <w:b/>
+          <w:bCs/>
+          <w:sz w:val="24"/>
+          <w:szCs w:val="24"/>
+        </w:rPr>
+        <w:t>)</w:t>
+      </w:r>
     </w:p>
     <w:p>
       <w:pPr>
@@ -257,74 +323,305 @@
           <w:sz w:val="24"/>
           <w:szCs w:val="24"/>
         </w:rPr>
-        <w:t xml:space="preserve"> </w:t>
-      </w:r>
-      <w:proofErr w:type="spellStart"/>
-      <w:r>
-        <w:rPr>
-          <w:rFonts w:ascii="Helvetica" w:hAnsi="Helvetica"/>
-          <w:b/>
-          <w:bCs/>
-          <w:sz w:val="24"/>
-          <w:szCs w:val="24"/>
-        </w:rPr>
-        <w:t>Bernette</w:t>
-      </w:r>
-      <w:proofErr w:type="spellEnd"/>
-    </w:p>
-    <w:p>
-      <w:pPr>
-        <w:rPr>
-          <w:rFonts w:ascii="Helvetica" w:hAnsi="Helvetica"/>
-          <w:b/>
-          <w:bCs/>
-          <w:sz w:val="24"/>
-          <w:szCs w:val="24"/>
-        </w:rPr>
-      </w:pPr>
-      <w:r>
-        <w:rPr>
-          <w:rFonts w:ascii="Helvetica" w:hAnsi="Helvetica"/>
-          <w:b/>
-          <w:bCs/>
-          <w:sz w:val="24"/>
-          <w:szCs w:val="24"/>
-        </w:rPr>
-        <w:t>- Lisa (5)</w:t>
-      </w:r>
-    </w:p>
-    <w:p>
-      <w:pPr>
-        <w:rPr>
-          <w:rFonts w:ascii="Helvetica" w:hAnsi="Helvetica"/>
-          <w:b/>
-          <w:bCs/>
-          <w:sz w:val="24"/>
-          <w:szCs w:val="24"/>
-        </w:rPr>
-      </w:pPr>
-      <w:r>
-        <w:rPr>
-          <w:rFonts w:ascii="Helvetica" w:hAnsi="Helvetica"/>
-          <w:b/>
-          <w:bCs/>
-          <w:sz w:val="24"/>
-          <w:szCs w:val="24"/>
-        </w:rPr>
-        <w:t xml:space="preserve">- </w:t>
-      </w:r>
-      <w:proofErr w:type="spellStart"/>
-      <w:r>
-        <w:rPr>
-          <w:rFonts w:ascii="Helvetica" w:hAnsi="Helvetica"/>
-          <w:b/>
-          <w:bCs/>
-          <w:sz w:val="24"/>
-          <w:szCs w:val="24"/>
-        </w:rPr>
-        <w:t>Lisan</w:t>
-      </w:r>
-      <w:proofErr w:type="spellEnd"/>
+        <w:t xml:space="preserve"> Bernette</w:t>
+      </w:r>
+      <w:r>
+        <w:rPr>
+          <w:rFonts w:ascii="Helvetica" w:hAnsi="Helvetica"/>
+          <w:b/>
+          <w:bCs/>
+          <w:sz w:val="24"/>
+          <w:szCs w:val="24"/>
+        </w:rPr>
+        <w:t xml:space="preserve"> (Hoofd producer Callsheet)</w:t>
+      </w:r>
+    </w:p>
+    <w:p>
+      <w:pPr>
+        <w:rPr>
+          <w:rFonts w:ascii="Helvetica" w:hAnsi="Helvetica"/>
+          <w:b/>
+          <w:bCs/>
+          <w:sz w:val="24"/>
+          <w:szCs w:val="24"/>
+        </w:rPr>
+      </w:pPr>
+      <w:r>
+        <w:rPr>
+          <w:rFonts w:ascii="Helvetica" w:hAnsi="Helvetica"/>
+          <w:b/>
+          <w:bCs/>
+          <w:sz w:val="24"/>
+          <w:szCs w:val="24"/>
+        </w:rPr>
+        <w:t>- Lisan</w:t>
+      </w:r>
+      <w:r>
+        <w:rPr>
+          <w:rFonts w:ascii="Helvetica" w:hAnsi="Helvetica"/>
+          <w:b/>
+          <w:bCs/>
+          <w:sz w:val="24"/>
+          <w:szCs w:val="24"/>
+        </w:rPr>
+        <w:t xml:space="preserve"> (</w:t>
+      </w:r>
+      <w:r>
+        <w:rPr>
+          <w:rFonts w:ascii="Helvetica" w:hAnsi="Helvetica"/>
+          <w:b/>
+          <w:bCs/>
+          <w:sz w:val="24"/>
+          <w:szCs w:val="24"/>
+        </w:rPr>
+        <w:t>Hoofd Techniek</w:t>
+      </w:r>
+      <w:r>
+        <w:rPr>
+          <w:rFonts w:ascii="Helvetica" w:hAnsi="Helvetica"/>
+          <w:b/>
+          <w:bCs/>
+          <w:sz w:val="24"/>
+          <w:szCs w:val="24"/>
+        </w:rPr>
+        <w:t>)</w:t>
+      </w:r>
+    </w:p>
+    <w:p>
+      <w:pPr>
+        <w:rPr>
+          <w:rFonts w:ascii="Helvetica" w:hAnsi="Helvetica"/>
+          <w:b/>
+          <w:bCs/>
+          <w:sz w:val="24"/>
+          <w:szCs w:val="24"/>
+        </w:rPr>
+      </w:pPr>
+      <w:r>
+        <w:rPr>
+          <w:rFonts w:ascii="Helvetica" w:hAnsi="Helvetica"/>
+          <w:b/>
+          <w:bCs/>
+          <w:sz w:val="24"/>
+          <w:szCs w:val="24"/>
+        </w:rPr>
+        <w:t>- Lisa (Redactie</w:t>
+      </w:r>
+      <w:r>
+        <w:rPr>
+          <w:rFonts w:ascii="Helvetica" w:hAnsi="Helvetica"/>
+          <w:b/>
+          <w:bCs/>
+          <w:sz w:val="24"/>
+          <w:szCs w:val="24"/>
+        </w:rPr>
+        <w:t>, maken Eliot document</w:t>
+      </w:r>
+      <w:r>
+        <w:rPr>
+          <w:rFonts w:ascii="Helvetica" w:hAnsi="Helvetica"/>
+          <w:b/>
+          <w:bCs/>
+          <w:sz w:val="24"/>
+          <w:szCs w:val="24"/>
+        </w:rPr>
+        <w:t>)</w:t>
+      </w:r>
+    </w:p>
+    <w:p>
+      <w:pPr>
+        <w:rPr>
+          <w:rFonts w:ascii="Helvetica" w:hAnsi="Helvetica"/>
+          <w:b/>
+          <w:bCs/>
+          <w:sz w:val="24"/>
+          <w:szCs w:val="24"/>
+        </w:rPr>
+      </w:pPr>
+      <w:r>
+        <w:rPr>
+          <w:rFonts w:ascii="Helvetica" w:hAnsi="Helvetica"/>
+          <w:b/>
+          <w:bCs/>
+          <w:sz w:val="24"/>
+          <w:szCs w:val="24"/>
+        </w:rPr>
+        <w:t>- Haye (Hoofd Clips</w:t>
+      </w:r>
+      <w:r>
+        <w:rPr>
+          <w:rFonts w:ascii="Helvetica" w:hAnsi="Helvetica"/>
+          <w:b/>
+          <w:bCs/>
+          <w:sz w:val="24"/>
+          <w:szCs w:val="24"/>
+        </w:rPr>
+        <w:t>&amp;beeldmateriaal</w:t>
+      </w:r>
+      <w:r>
+        <w:rPr>
+          <w:rFonts w:ascii="Helvetica" w:hAnsi="Helvetica"/>
+          <w:b/>
+          <w:bCs/>
+          <w:sz w:val="24"/>
+          <w:szCs w:val="24"/>
+        </w:rPr>
+        <w:t>)</w:t>
+      </w:r>
+    </w:p>
+    <w:p>
+      <w:pPr>
+        <w:rPr>
+          <w:rFonts w:ascii="Helvetica" w:hAnsi="Helvetica"/>
+          <w:b/>
+          <w:bCs/>
+          <w:sz w:val="24"/>
+          <w:szCs w:val="24"/>
+        </w:rPr>
+      </w:pPr>
+    </w:p>
+    <w:p>
+      <w:pPr>
+        <w:pStyle w:val="ListParagraph"/>
+        <w:numPr>
+          <w:ilvl w:val="0"/>
+          <w:numId w:val="3"/>
+        </w:numPr>
+        <w:rPr>
+          <w:rFonts w:ascii="Helvetica" w:hAnsi="Helvetica"/>
+          <w:b/>
+          <w:bCs/>
+          <w:sz w:val="24"/>
+          <w:szCs w:val="24"/>
+        </w:rPr>
+      </w:pPr>
+      <w:r>
+        <w:rPr>
+          <w:rFonts w:ascii="Helvetica" w:hAnsi="Helvetica"/>
+          <w:b/>
+          <w:bCs/>
+          <w:sz w:val="24"/>
+          <w:szCs w:val="24"/>
+        </w:rPr>
+        <w:t>Esmee (</w:t>
+      </w:r>
+      <w:r>
+        <w:rPr>
+          <w:rFonts w:ascii="Helvetica" w:hAnsi="Helvetica"/>
+          <w:b/>
+          <w:bCs/>
+          <w:sz w:val="24"/>
+          <w:szCs w:val="24"/>
+        </w:rPr>
+        <w:t>producer zaal</w:t>
+      </w:r>
+      <w:r>
+        <w:rPr>
+          <w:rFonts w:ascii="Helvetica" w:hAnsi="Helvetica"/>
+          <w:b/>
+          <w:bCs/>
+          <w:sz w:val="24"/>
+          <w:szCs w:val="24"/>
+        </w:rPr>
+        <w:t>&amp;security</w:t>
+      </w:r>
+      <w:r>
+        <w:rPr>
+          <w:rFonts w:ascii="Helvetica" w:hAnsi="Helvetica"/>
+          <w:b/>
+          <w:bCs/>
+          <w:sz w:val="24"/>
+          <w:szCs w:val="24"/>
+        </w:rPr>
+        <w:t>)</w:t>
+      </w:r>
+    </w:p>
+    <w:p>
+      <w:pPr>
+        <w:pStyle w:val="ListParagraph"/>
+        <w:numPr>
+          <w:ilvl w:val="0"/>
+          <w:numId w:val="3"/>
+        </w:numPr>
+        <w:rPr>
+          <w:rFonts w:ascii="Helvetica" w:hAnsi="Helvetica"/>
+          <w:b/>
+          <w:bCs/>
+          <w:sz w:val="24"/>
+          <w:szCs w:val="24"/>
+        </w:rPr>
+      </w:pPr>
+      <w:r>
+        <w:rPr>
+          <w:rFonts w:ascii="Helvetica" w:hAnsi="Helvetica"/>
+          <w:b/>
+          <w:bCs/>
+          <w:sz w:val="24"/>
+          <w:szCs w:val="24"/>
+        </w:rPr>
+        <w:t>M</w:t>
+      </w:r>
+      <w:r>
+        <w:rPr>
+          <w:rFonts w:ascii="Helvetica" w:hAnsi="Helvetica"/>
+          <w:b/>
+          <w:bCs/>
+          <w:sz w:val="24"/>
+          <w:szCs w:val="24"/>
+        </w:rPr>
+        <w:t>ax</w:t>
+      </w:r>
+      <w:r>
+        <w:rPr>
+          <w:rFonts w:ascii="Helvetica" w:hAnsi="Helvetica"/>
+          <w:b/>
+          <w:bCs/>
+          <w:sz w:val="24"/>
+          <w:szCs w:val="24"/>
+        </w:rPr>
+        <w:t xml:space="preserve"> (</w:t>
+      </w:r>
+      <w:r>
+        <w:rPr>
+          <w:rFonts w:ascii="Helvetica" w:hAnsi="Helvetica"/>
+          <w:b/>
+          <w:bCs/>
+          <w:sz w:val="24"/>
+          <w:szCs w:val="24"/>
+        </w:rPr>
+        <w:t>redactie</w:t>
+      </w:r>
+      <w:r>
+        <w:rPr>
+          <w:rFonts w:ascii="Helvetica" w:hAnsi="Helvetica"/>
+          <w:b/>
+          <w:bCs/>
+          <w:sz w:val="24"/>
+          <w:szCs w:val="24"/>
+        </w:rPr>
+        <w:t>, maken Eliot document</w:t>
+      </w:r>
+      <w:r>
+        <w:rPr>
+          <w:rFonts w:ascii="Helvetica" w:hAnsi="Helvetica"/>
+          <w:b/>
+          <w:bCs/>
+          <w:sz w:val="24"/>
+          <w:szCs w:val="24"/>
+        </w:rPr>
+        <w:t>)</w:t>
+      </w:r>
+    </w:p>
+    <w:p>
+      <w:pPr>
+        <w:rPr>
+          <w:rFonts w:ascii="Helvetica" w:hAnsi="Helvetica"/>
+          <w:b/>
+          <w:bCs/>
+          <w:sz w:val="24"/>
+          <w:szCs w:val="24"/>
+        </w:rPr>
+      </w:pPr>
     </w:p>
     <w:p>
       <w:pPr>
@@ -489,27 +786,7 @@
           <w:sz w:val="22"/>
           <w:szCs w:val="20"/>
         </w:rPr>
-        <w:t xml:space="preserve">Week 38 (16 </w:t>
-      </w:r>
-      <w:proofErr w:type="spellStart"/>
-      <w:r>
-        <w:rPr>
-          <w:rFonts w:ascii="Helvetica" w:hAnsi="Helvetica"/>
-          <w:color w:val="auto"/>
-          <w:sz w:val="22"/>
-          <w:szCs w:val="20"/>
-        </w:rPr>
-        <w:t>tm</w:t>
-      </w:r>
-      <w:proofErr w:type="spellEnd"/>
-      <w:r>
-        <w:rPr>
-          <w:rFonts w:ascii="Helvetica" w:hAnsi="Helvetica"/>
-          <w:color w:val="auto"/>
-          <w:sz w:val="22"/>
-          <w:szCs w:val="20"/>
-        </w:rPr>
-        <w:t xml:space="preserve"> 22 sept)</w:t>
+        <w:t>Week 38 (16 tm 22 sept)</w:t>
       </w:r>
     </w:p>
     <w:p>
@@ -553,27 +830,8 @@
           <w:sz w:val="22"/>
           <w:szCs w:val="20"/>
         </w:rPr>
-        <w:t xml:space="preserve">Week 39 (23 </w:t>
-      </w:r>
-      <w:proofErr w:type="spellStart"/>
-      <w:r>
-        <w:rPr>
-          <w:rFonts w:ascii="Helvetica" w:hAnsi="Helvetica"/>
-          <w:color w:val="auto"/>
-          <w:sz w:val="22"/>
-          <w:szCs w:val="20"/>
-        </w:rPr>
-        <w:t>tm</w:t>
-      </w:r>
-      <w:proofErr w:type="spellEnd"/>
-      <w:r>
-        <w:rPr>
-          <w:rFonts w:ascii="Helvetica" w:hAnsi="Helvetica"/>
-          <w:color w:val="auto"/>
-          <w:sz w:val="22"/>
-          <w:szCs w:val="20"/>
-        </w:rPr>
-        <w:t xml:space="preserve"> 29 sept)</w:t>
+        <w:lastRenderedPageBreak/>
+        <w:t>Week 39 (23 tm 29 sept)</w:t>
       </w:r>
     </w:p>
     <w:p>
@@ -602,20 +860,19 @@
           <w:sz w:val="22"/>
           <w:szCs w:val="20"/>
         </w:rPr>
-        <w:lastRenderedPageBreak/>
-        <w:t xml:space="preserve">Week 40 (30 </w:t>
-      </w:r>
-      <w:proofErr w:type="spellStart"/>
-      <w:r>
+        <w:t>Week 40 (30 tm 6 okt)</w:t>
+      </w:r>
+    </w:p>
+    <w:p>
+      <w:pPr>
+        <w:pStyle w:val="Heading3"/>
         <w:rPr>
           <w:rFonts w:ascii="Helvetica" w:hAnsi="Helvetica"/>
           <w:color w:val="auto"/>
           <w:sz w:val="22"/>
           <w:szCs w:val="20"/>
         </w:rPr>
-        <w:t>tm</w:t>
-      </w:r>
-      <w:proofErr w:type="spellEnd"/>
+      </w:pPr>
       <w:r>
         <w:rPr>
           <w:rFonts w:ascii="Helvetica" w:hAnsi="Helvetica"/>
@@ -623,7 +880,7 @@
           <w:sz w:val="22"/>
           <w:szCs w:val="20"/>
         </w:rPr>
-        <w:t xml:space="preserve"> 6 okt)</w:t>
+        <w:t>Week 41 (7 tm 13 okt)</w:t>
       </w:r>
     </w:p>
     <w:p>
@@ -643,19 +900,19 @@
           <w:sz w:val="22"/>
           <w:szCs w:val="20"/>
         </w:rPr>
-        <w:t xml:space="preserve">Week 41 (7 </w:t>
-      </w:r>
-      <w:proofErr w:type="spellStart"/>
-      <w:r>
+        <w:t>Week 42 (14 tm 20 okt)</w:t>
+      </w:r>
+    </w:p>
+    <w:p>
+      <w:pPr>
+        <w:pStyle w:val="Heading3"/>
         <w:rPr>
           <w:rFonts w:ascii="Helvetica" w:hAnsi="Helvetica"/>
           <w:color w:val="auto"/>
           <w:sz w:val="22"/>
           <w:szCs w:val="20"/>
         </w:rPr>
-        <w:t>tm</w:t>
-      </w:r>
-      <w:proofErr w:type="spellEnd"/>
+      </w:pPr>
       <w:r>
         <w:rPr>
           <w:rFonts w:ascii="Helvetica" w:hAnsi="Helvetica"/>
@@ -663,7 +920,7 @@
           <w:sz w:val="22"/>
           <w:szCs w:val="20"/>
         </w:rPr>
-        <w:t xml:space="preserve"> 13 okt)</w:t>
+        <w:t>Week 43 (21 tm 27 okt)</w:t>
       </w:r>
     </w:p>
     <w:p>
@@ -683,19 +940,19 @@
           <w:sz w:val="22"/>
           <w:szCs w:val="20"/>
         </w:rPr>
-        <w:t xml:space="preserve">Week 42 (14 </w:t>
-      </w:r>
-      <w:proofErr w:type="spellStart"/>
-      <w:r>
+        <w:t>Week 44 (28 tm 3 nov)</w:t>
+      </w:r>
+    </w:p>
+    <w:p>
+      <w:pPr>
+        <w:pStyle w:val="Heading3"/>
         <w:rPr>
           <w:rFonts w:ascii="Helvetica" w:hAnsi="Helvetica"/>
           <w:color w:val="auto"/>
           <w:sz w:val="22"/>
           <w:szCs w:val="20"/>
         </w:rPr>
-        <w:t>tm</w:t>
-      </w:r>
-      <w:proofErr w:type="spellEnd"/>
+      </w:pPr>
       <w:r>
         <w:rPr>
           <w:rFonts w:ascii="Helvetica" w:hAnsi="Helvetica"/>
@@ -703,127 +960,7 @@
           <w:sz w:val="22"/>
           <w:szCs w:val="20"/>
         </w:rPr>
-        <w:t xml:space="preserve"> 20 okt)</w:t>
-      </w:r>
-    </w:p>
-    <w:p>
-      <w:pPr>
-        <w:pStyle w:val="Heading3"/>
-        <w:rPr>
-          <w:rFonts w:ascii="Helvetica" w:hAnsi="Helvetica"/>
-          <w:color w:val="auto"/>
-          <w:sz w:val="22"/>
-          <w:szCs w:val="20"/>
-        </w:rPr>
-      </w:pPr>
-      <w:r>
-        <w:rPr>
-          <w:rFonts w:ascii="Helvetica" w:hAnsi="Helvetica"/>
-          <w:color w:val="auto"/>
-          <w:sz w:val="22"/>
-          <w:szCs w:val="20"/>
-        </w:rPr>
-        <w:t xml:space="preserve">Week 43 (21 </w:t>
-      </w:r>
-      <w:proofErr w:type="spellStart"/>
-      <w:r>
-        <w:rPr>
-          <w:rFonts w:ascii="Helvetica" w:hAnsi="Helvetica"/>
-          <w:color w:val="auto"/>
-          <w:sz w:val="22"/>
-          <w:szCs w:val="20"/>
-        </w:rPr>
-        <w:t>tm</w:t>
-      </w:r>
-      <w:proofErr w:type="spellEnd"/>
-      <w:r>
-        <w:rPr>
-          <w:rFonts w:ascii="Helvetica" w:hAnsi="Helvetica"/>
-          <w:color w:val="auto"/>
-          <w:sz w:val="22"/>
-          <w:szCs w:val="20"/>
-        </w:rPr>
-        <w:t xml:space="preserve"> 27 okt)</w:t>
-      </w:r>
-    </w:p>
-    <w:p>
-      <w:pPr>
-        <w:pStyle w:val="Heading3"/>
-        <w:rPr>
-          <w:rFonts w:ascii="Helvetica" w:hAnsi="Helvetica"/>
-          <w:color w:val="auto"/>
-          <w:sz w:val="22"/>
-          <w:szCs w:val="20"/>
-        </w:rPr>
-      </w:pPr>
-      <w:r>
-        <w:rPr>
-          <w:rFonts w:ascii="Helvetica" w:hAnsi="Helvetica"/>
-          <w:color w:val="auto"/>
-          <w:sz w:val="22"/>
-          <w:szCs w:val="20"/>
-        </w:rPr>
-        <w:t xml:space="preserve">Week 44 (28 </w:t>
-      </w:r>
-      <w:proofErr w:type="spellStart"/>
-      <w:r>
-        <w:rPr>
-          <w:rFonts w:ascii="Helvetica" w:hAnsi="Helvetica"/>
-          <w:color w:val="auto"/>
-          <w:sz w:val="22"/>
-          <w:szCs w:val="20"/>
-        </w:rPr>
-        <w:t>tm</w:t>
-      </w:r>
-      <w:proofErr w:type="spellEnd"/>
-      <w:r>
-        <w:rPr>
-          <w:rFonts w:ascii="Helvetica" w:hAnsi="Helvetica"/>
-          <w:color w:val="auto"/>
-          <w:sz w:val="22"/>
-          <w:szCs w:val="20"/>
-        </w:rPr>
-        <w:t xml:space="preserve"> 3 nov)</w:t>
-      </w:r>
-    </w:p>
-    <w:p>
-      <w:pPr>
-        <w:pStyle w:val="Heading3"/>
-        <w:rPr>
-          <w:rFonts w:ascii="Helvetica" w:hAnsi="Helvetica"/>
-          <w:color w:val="auto"/>
-          <w:sz w:val="22"/>
-          <w:szCs w:val="20"/>
-        </w:rPr>
-      </w:pPr>
-      <w:r>
-        <w:rPr>
-          <w:rFonts w:ascii="Helvetica" w:hAnsi="Helvetica"/>
-          <w:color w:val="auto"/>
-          <w:sz w:val="22"/>
-          <w:szCs w:val="20"/>
-        </w:rPr>
-        <w:t xml:space="preserve">Week 44 (4 </w:t>
-      </w:r>
-      <w:proofErr w:type="spellStart"/>
-      <w:r>
-        <w:rPr>
-          <w:rFonts w:ascii="Helvetica" w:hAnsi="Helvetica"/>
-          <w:color w:val="auto"/>
-          <w:sz w:val="22"/>
-          <w:szCs w:val="20"/>
-        </w:rPr>
-        <w:t>tm</w:t>
-      </w:r>
-      <w:proofErr w:type="spellEnd"/>
-      <w:r>
-        <w:rPr>
-          <w:rFonts w:ascii="Helvetica" w:hAnsi="Helvetica"/>
-          <w:color w:val="auto"/>
-          <w:sz w:val="22"/>
-          <w:szCs w:val="20"/>
-        </w:rPr>
-        <w:t xml:space="preserve"> 10 nov)</w:t>
+        <w:t>Week 44 (4 tm 10 nov)</w:t>
       </w:r>
     </w:p>
     <w:p>
@@ -867,27 +1004,7 @@
           <w:sz w:val="22"/>
           <w:szCs w:val="20"/>
         </w:rPr>
-        <w:t xml:space="preserve">Week 45 (11 </w:t>
-      </w:r>
-      <w:proofErr w:type="spellStart"/>
-      <w:r>
-        <w:rPr>
-          <w:rFonts w:ascii="Helvetica" w:hAnsi="Helvetica"/>
-          <w:color w:val="auto"/>
-          <w:sz w:val="22"/>
-          <w:szCs w:val="20"/>
-        </w:rPr>
-        <w:t>tm</w:t>
-      </w:r>
-      <w:proofErr w:type="spellEnd"/>
-      <w:r>
-        <w:rPr>
-          <w:rFonts w:ascii="Helvetica" w:hAnsi="Helvetica"/>
-          <w:color w:val="auto"/>
-          <w:sz w:val="22"/>
-          <w:szCs w:val="20"/>
-        </w:rPr>
-        <w:t xml:space="preserve"> 17 nov)</w:t>
+        <w:t>Week 45 (11 tm 17 nov)</w:t>
       </w:r>
     </w:p>
     <w:p>
@@ -919,27 +1036,7 @@
           <w:sz w:val="22"/>
           <w:szCs w:val="20"/>
         </w:rPr>
-        <w:t xml:space="preserve">Week 46 (18 </w:t>
-      </w:r>
-      <w:proofErr w:type="spellStart"/>
-      <w:r>
-        <w:rPr>
-          <w:rFonts w:ascii="Helvetica" w:hAnsi="Helvetica"/>
-          <w:color w:val="auto"/>
-          <w:sz w:val="22"/>
-          <w:szCs w:val="20"/>
-        </w:rPr>
-        <w:t>tm</w:t>
-      </w:r>
-      <w:proofErr w:type="spellEnd"/>
-      <w:r>
-        <w:rPr>
-          <w:rFonts w:ascii="Helvetica" w:hAnsi="Helvetica"/>
-          <w:color w:val="auto"/>
-          <w:sz w:val="22"/>
-          <w:szCs w:val="20"/>
-        </w:rPr>
-        <w:t xml:space="preserve"> 24 nov)</w:t>
+        <w:t>Week 46 (18 tm 24 nov)</w:t>
       </w:r>
     </w:p>
     <w:p>
@@ -975,13 +1072,8 @@
         </w:numPr>
       </w:pPr>
       <w:r>
-        <w:t xml:space="preserve">21 Nov </w:t>
-      </w:r>
-      <w:proofErr w:type="spellStart"/>
-      <w:r>
-        <w:t>Dagsequentie</w:t>
-      </w:r>
-      <w:proofErr w:type="spellEnd"/>
+        <w:t>21 Nov Dagsequentie</w:t>
+      </w:r>
     </w:p>
     <w:p>
       <w:pPr>
@@ -1000,19 +1092,19 @@
           <w:sz w:val="22"/>
           <w:szCs w:val="20"/>
         </w:rPr>
-        <w:t xml:space="preserve">Week 47 (25 </w:t>
-      </w:r>
-      <w:proofErr w:type="spellStart"/>
-      <w:r>
+        <w:t>Week 47 (25 tm 1 dec)</w:t>
+      </w:r>
+    </w:p>
+    <w:p>
+      <w:pPr>
+        <w:pStyle w:val="Heading3"/>
         <w:rPr>
           <w:rFonts w:ascii="Helvetica" w:hAnsi="Helvetica"/>
           <w:color w:val="auto"/>
           <w:sz w:val="22"/>
           <w:szCs w:val="20"/>
         </w:rPr>
-        <w:t>tm</w:t>
-      </w:r>
-      <w:proofErr w:type="spellEnd"/>
+      </w:pPr>
       <w:r>
         <w:rPr>
           <w:rFonts w:ascii="Helvetica" w:hAnsi="Helvetica"/>
@@ -1020,7 +1112,7 @@
           <w:sz w:val="22"/>
           <w:szCs w:val="20"/>
         </w:rPr>
-        <w:t xml:space="preserve"> 1 dec)</w:t>
+        <w:t>Week 48 (2 tm 8 dec)</w:t>
       </w:r>
     </w:p>
     <w:p>
@@ -1040,19 +1132,19 @@
           <w:sz w:val="22"/>
           <w:szCs w:val="20"/>
         </w:rPr>
-        <w:t xml:space="preserve">Week 48 (2 </w:t>
-      </w:r>
-      <w:proofErr w:type="spellStart"/>
-      <w:r>
+        <w:t>Week 49 (9 tm 15 dec)</w:t>
+      </w:r>
+    </w:p>
+    <w:p>
+      <w:pPr>
+        <w:pStyle w:val="Heading3"/>
         <w:rPr>
           <w:rFonts w:ascii="Helvetica" w:hAnsi="Helvetica"/>
           <w:color w:val="auto"/>
           <w:sz w:val="22"/>
           <w:szCs w:val="20"/>
         </w:rPr>
-        <w:t>tm</w:t>
-      </w:r>
-      <w:proofErr w:type="spellEnd"/>
+      </w:pPr>
       <w:r>
         <w:rPr>
           <w:rFonts w:ascii="Helvetica" w:hAnsi="Helvetica"/>
@@ -1060,87 +1152,7 @@
           <w:sz w:val="22"/>
           <w:szCs w:val="20"/>
         </w:rPr>
-        <w:t xml:space="preserve"> 8 dec)</w:t>
-      </w:r>
-    </w:p>
-    <w:p>
-      <w:pPr>
-        <w:pStyle w:val="Heading3"/>
-        <w:rPr>
-          <w:rFonts w:ascii="Helvetica" w:hAnsi="Helvetica"/>
-          <w:color w:val="auto"/>
-          <w:sz w:val="22"/>
-          <w:szCs w:val="20"/>
-        </w:rPr>
-      </w:pPr>
-      <w:r>
-        <w:rPr>
-          <w:rFonts w:ascii="Helvetica" w:hAnsi="Helvetica"/>
-          <w:color w:val="auto"/>
-          <w:sz w:val="22"/>
-          <w:szCs w:val="20"/>
-        </w:rPr>
-        <w:t xml:space="preserve">Week 49 (9 </w:t>
-      </w:r>
-      <w:proofErr w:type="spellStart"/>
-      <w:r>
-        <w:rPr>
-          <w:rFonts w:ascii="Helvetica" w:hAnsi="Helvetica"/>
-          <w:color w:val="auto"/>
-          <w:sz w:val="22"/>
-          <w:szCs w:val="20"/>
-        </w:rPr>
-        <w:t>tm</w:t>
-      </w:r>
-      <w:proofErr w:type="spellEnd"/>
-      <w:r>
-        <w:rPr>
-          <w:rFonts w:ascii="Helvetica" w:hAnsi="Helvetica"/>
-          <w:color w:val="auto"/>
-          <w:sz w:val="22"/>
-          <w:szCs w:val="20"/>
-        </w:rPr>
-        <w:t xml:space="preserve"> 15 dec)</w:t>
-      </w:r>
-    </w:p>
-    <w:p>
-      <w:pPr>
-        <w:pStyle w:val="Heading3"/>
-        <w:rPr>
-          <w:rFonts w:ascii="Helvetica" w:hAnsi="Helvetica"/>
-          <w:color w:val="auto"/>
-          <w:sz w:val="22"/>
-          <w:szCs w:val="20"/>
-        </w:rPr>
-      </w:pPr>
-      <w:r>
-        <w:rPr>
-          <w:rFonts w:ascii="Helvetica" w:hAnsi="Helvetica"/>
-          <w:color w:val="auto"/>
-          <w:sz w:val="22"/>
-          <w:szCs w:val="20"/>
-        </w:rPr>
-        <w:t xml:space="preserve">Week 50 (16 </w:t>
-      </w:r>
-      <w:proofErr w:type="spellStart"/>
-      <w:r>
-        <w:rPr>
-          <w:rFonts w:ascii="Helvetica" w:hAnsi="Helvetica"/>
-          <w:color w:val="auto"/>
-          <w:sz w:val="22"/>
-          <w:szCs w:val="20"/>
-        </w:rPr>
-        <w:t>tm</w:t>
-      </w:r>
-      <w:proofErr w:type="spellEnd"/>
-      <w:r>
-        <w:rPr>
-          <w:rFonts w:ascii="Helvetica" w:hAnsi="Helvetica"/>
-          <w:color w:val="auto"/>
-          <w:sz w:val="22"/>
-          <w:szCs w:val="20"/>
-        </w:rPr>
-        <w:t xml:space="preserve"> 22 dec)</w:t>
+        <w:t>Week 50 (16 tm 22 dec)</w:t>
       </w:r>
     </w:p>
     <w:p>
@@ -1245,74 +1257,67 @@
           <w:rFonts w:ascii="Helvetica" w:hAnsi="Helvetica"/>
         </w:rPr>
       </w:pPr>
-      <w:proofErr w:type="spellStart"/>
-      <w:r>
-        <w:rPr>
-          <w:rFonts w:ascii="Helvetica" w:hAnsi="Helvetica"/>
-        </w:rPr>
-        <w:t>Onderzoeksdocument</w:t>
-      </w:r>
-      <w:proofErr w:type="spellEnd"/>
-      <w:r>
-        <w:rPr>
-          <w:rFonts w:ascii="Helvetica" w:hAnsi="Helvetica"/>
-        </w:rPr>
-        <w:t xml:space="preserve"> (elke gast</w:t>
-      </w:r>
-    </w:p>
-    <w:p>
-      <w:pPr>
-        <w:rPr>
-          <w:rFonts w:ascii="Helvetica" w:hAnsi="Helvetica"/>
-        </w:rPr>
-      </w:pPr>
-    </w:p>
-    <w:p>
-      <w:pPr>
-        <w:rPr>
-          <w:rFonts w:ascii="Helvetica" w:hAnsi="Helvetica"/>
-        </w:rPr>
-      </w:pPr>
-    </w:p>
-    <w:p>
-      <w:pPr>
-        <w:rPr>
-          <w:rFonts w:ascii="Helvetica" w:hAnsi="Helvetica"/>
-        </w:rPr>
-      </w:pPr>
-    </w:p>
-    <w:p>
-      <w:pPr>
-        <w:rPr>
-          <w:rFonts w:ascii="Helvetica" w:hAnsi="Helvetica"/>
-        </w:rPr>
-      </w:pPr>
-    </w:p>
-    <w:p>
-      <w:pPr>
-        <w:rPr>
-          <w:rFonts w:ascii="Helvetica" w:hAnsi="Helvetica"/>
-        </w:rPr>
-      </w:pPr>
-    </w:p>
-    <w:p>
-      <w:pPr>
-        <w:rPr>
-          <w:rFonts w:ascii="Helvetica" w:hAnsi="Helvetica"/>
-          <w:b/>
-          <w:bCs/>
-          <w:sz w:val="24"/>
-          <w:szCs w:val="24"/>
-        </w:rPr>
-      </w:pPr>
-      <w:r>
-        <w:rPr>
-          <w:rFonts w:ascii="Helvetica" w:hAnsi="Helvetica"/>
-          <w:b/>
-          <w:bCs/>
-          <w:sz w:val="24"/>
-          <w:szCs w:val="24"/>
-        </w:rPr>
+      <w:r>
+        <w:rPr>
+          <w:rFonts w:ascii="Helvetica" w:hAnsi="Helvetica"/>
+        </w:rPr>
+        <w:t>Onderzoeksdocument (elke gast</w:t>
+      </w:r>
+    </w:p>
+    <w:p>
+      <w:pPr>
+        <w:rPr>
+          <w:rFonts w:ascii="Helvetica" w:hAnsi="Helvetica"/>
+        </w:rPr>
+      </w:pPr>
+    </w:p>
+    <w:p>
+      <w:pPr>
+        <w:rPr>
+          <w:rFonts w:ascii="Helvetica" w:hAnsi="Helvetica"/>
+        </w:rPr>
+      </w:pPr>
+    </w:p>
+    <w:p>
+      <w:pPr>
+        <w:rPr>
+          <w:rFonts w:ascii="Helvetica" w:hAnsi="Helvetica"/>
+        </w:rPr>
+      </w:pPr>
+    </w:p>
+    <w:p>
+      <w:pPr>
+        <w:rPr>
+          <w:rFonts w:ascii="Helvetica" w:hAnsi="Helvetica"/>
+        </w:rPr>
+      </w:pPr>
+    </w:p>
+    <w:p>
+      <w:pPr>
+        <w:rPr>
+          <w:rFonts w:ascii="Helvetica" w:hAnsi="Helvetica"/>
+        </w:rPr>
+      </w:pPr>
+    </w:p>
+    <w:p>
+      <w:pPr>
+        <w:rPr>
+          <w:rFonts w:ascii="Helvetica" w:hAnsi="Helvetica"/>
+          <w:b/>
+          <w:bCs/>
+          <w:sz w:val="24"/>
+          <w:szCs w:val="24"/>
+        </w:rPr>
+      </w:pPr>
+      <w:r>
+        <w:rPr>
+          <w:rFonts w:ascii="Helvetica" w:hAnsi="Helvetica"/>
+          <w:b/>
+          <w:bCs/>
+          <w:sz w:val="24"/>
+          <w:szCs w:val="24"/>
+        </w:rPr>
+        <w:lastRenderedPageBreak/>
         <w:t>Logistiek</w:t>
       </w:r>
       <w:r>
@@ -1394,18 +1399,8 @@
           <w:b/>
           <w:bCs/>
         </w:rPr>
-        <w:t xml:space="preserve">Christiaan </w:t>
-      </w:r>
-      <w:proofErr w:type="spellStart"/>
-      <w:r>
-        <w:rPr>
-          <w:rFonts w:ascii="Helvetica" w:hAnsi="Helvetica"/>
-          <w:b/>
-          <w:bCs/>
-        </w:rPr>
-        <w:t>Triebert</w:t>
-      </w:r>
-      <w:proofErr w:type="spellEnd"/>
+        <w:t>Christiaan Triebert</w:t>
+      </w:r>
     </w:p>
     <w:p>
       <w:pPr>
@@ -1423,29 +1418,7 @@
         <w:rPr>
           <w:rFonts w:ascii="Helvetica" w:hAnsi="Helvetica"/>
         </w:rPr>
-        <w:t xml:space="preserve"> Nederlandse journalist voor de NYT schreef het voorwoord van boek ‘we are </w:t>
-      </w:r>
-      <w:proofErr w:type="spellStart"/>
-      <w:r>
-        <w:rPr>
-          <w:rFonts w:ascii="Helvetica" w:hAnsi="Helvetica"/>
-        </w:rPr>
-        <w:t>bellingcat</w:t>
-      </w:r>
-      <w:proofErr w:type="spellEnd"/>
-      <w:proofErr w:type="gramStart"/>
-      <w:r>
-        <w:rPr>
-          <w:rFonts w:ascii="Helvetica" w:hAnsi="Helvetica"/>
-        </w:rPr>
-        <w:t>’(</w:t>
-      </w:r>
-      <w:proofErr w:type="gramEnd"/>
-      <w:r>
-        <w:rPr>
-          <w:rFonts w:ascii="Helvetica" w:hAnsi="Helvetica"/>
-        </w:rPr>
-        <w:t>2021). Werkt mee aan belangrijke OSINT onderzoeken.</w:t>
+        <w:t xml:space="preserve"> Nederlandse journalist voor de NYT schreef het voorwoord van boek ‘we are bellingcat’(2021). Werkt mee aan belangrijke OSINT onderzoeken.</w:t>
       </w:r>
     </w:p>
     <w:p>
@@ -1481,19 +1454,11 @@
           <w:rFonts w:ascii="Helvetica" w:hAnsi="Helvetica"/>
         </w:rPr>
       </w:pPr>
-      <w:proofErr w:type="spellStart"/>
-      <w:r>
-        <w:rPr>
-          <w:rFonts w:ascii="Helvetica" w:hAnsi="Helvetica"/>
-        </w:rPr>
-        <w:t>Dear</w:t>
-      </w:r>
-      <w:proofErr w:type="spellEnd"/>
-      <w:r>
-        <w:rPr>
-          <w:rFonts w:ascii="Helvetica" w:hAnsi="Helvetica"/>
-        </w:rPr>
-        <w:t xml:space="preserve"> Mr. Higgins,</w:t>
+      <w:r>
+        <w:rPr>
+          <w:rFonts w:ascii="Helvetica" w:hAnsi="Helvetica"/>
+        </w:rPr>
+        <w:t>Dear Mr. Higgins,</w:t>
       </w:r>
     </w:p>
     <w:p>
@@ -1579,21 +1544,7 @@
         <w:rPr>
           <w:rFonts w:ascii="Helvetica" w:hAnsi="Helvetica"/>
         </w:rPr>
-        <w:t xml:space="preserve">Kind </w:t>
-      </w:r>
-      <w:proofErr w:type="spellStart"/>
-      <w:r>
-        <w:rPr>
-          <w:rFonts w:ascii="Helvetica" w:hAnsi="Helvetica"/>
-        </w:rPr>
-        <w:t>regards</w:t>
-      </w:r>
-      <w:proofErr w:type="spellEnd"/>
-      <w:r>
-        <w:rPr>
-          <w:rFonts w:ascii="Helvetica" w:hAnsi="Helvetica"/>
-        </w:rPr>
-        <w:t>,</w:t>
+        <w:t>Kind regards,</w:t>
       </w:r>
     </w:p>
     <w:p>
@@ -1742,40 +1693,16 @@
           <w:szCs w:val="24"/>
         </w:rPr>
       </w:pPr>
-      <w:proofErr w:type="spellStart"/>
-      <w:r>
-        <w:rPr>
-          <w:rFonts w:ascii="Helvetica" w:hAnsi="Helvetica"/>
-          <w:b/>
-          <w:bCs/>
-          <w:sz w:val="24"/>
-          <w:szCs w:val="24"/>
-        </w:rPr>
-        <w:t>Gauri</w:t>
-      </w:r>
-      <w:proofErr w:type="spellEnd"/>
-      <w:r>
-        <w:rPr>
-          <w:rFonts w:ascii="Helvetica" w:hAnsi="Helvetica"/>
-          <w:b/>
-          <w:bCs/>
-          <w:sz w:val="24"/>
-          <w:szCs w:val="24"/>
-        </w:rPr>
-        <w:t xml:space="preserve"> </w:t>
-      </w:r>
-      <w:proofErr w:type="spellStart"/>
-      <w:r>
-        <w:rPr>
-          <w:rFonts w:ascii="Helvetica" w:hAnsi="Helvetica"/>
-          <w:b/>
-          <w:bCs/>
-          <w:sz w:val="24"/>
-          <w:szCs w:val="24"/>
-        </w:rPr>
-        <w:t>Gishai</w:t>
-      </w:r>
-      <w:proofErr w:type="spellEnd"/>
+      <w:r>
+        <w:rPr>
+          <w:rFonts w:ascii="Helvetica" w:hAnsi="Helvetica"/>
+          <w:b/>
+          <w:bCs/>
+          <w:sz w:val="24"/>
+          <w:szCs w:val="24"/>
+        </w:rPr>
+        <w:t>Gauri Gishai</w:t>
+      </w:r>
     </w:p>
     <w:p>
       <w:pPr>
@@ -2140,11 +2067,126 @@
       </w:rPr>
     </w:lvl>
   </w:abstractNum>
+  <w:abstractNum w:abstractNumId="2" w15:restartNumberingAfterBreak="0">
+    <w:nsid w:val="65832C27"/>
+    <w:multiLevelType w:val="hybridMultilevel"/>
+    <w:tmpl w:val="9B32326A"/>
+    <w:lvl w:ilvl="0" w:tplc="E56A9A80">
+      <w:numFmt w:val="bullet"/>
+      <w:lvlText w:val="-"/>
+      <w:lvlJc w:val="left"/>
+      <w:pPr>
+        <w:ind w:left="720" w:hanging="360"/>
+      </w:pPr>
+      <w:rPr>
+        <w:rFonts w:ascii="Helvetica" w:eastAsiaTheme="minorHAnsi" w:hAnsi="Helvetica" w:cs="Helvetica" w:hint="default"/>
+      </w:rPr>
+    </w:lvl>
+    <w:lvl w:ilvl="1" w:tplc="04090003" w:tentative="1">
+      <w:start w:val="1"/>
+      <w:numFmt w:val="bullet"/>
+      <w:lvlText w:val="o"/>
+      <w:lvlJc w:val="left"/>
+      <w:pPr>
+        <w:ind w:left="1440" w:hanging="360"/>
+      </w:pPr>
+      <w:rPr>
+        <w:rFonts w:ascii="Courier New" w:hAnsi="Courier New" w:cs="Courier New" w:hint="default"/>
+      </w:rPr>
+    </w:lvl>
+    <w:lvl w:ilvl="2" w:tplc="04090005" w:tentative="1">
+      <w:start w:val="1"/>
+      <w:numFmt w:val="bullet"/>
+      <w:lvlText w:val=""/>
+      <w:lvlJc w:val="left"/>
+      <w:pPr>
+        <w:ind w:left="2160" w:hanging="360"/>
+      </w:pPr>
+      <w:rPr>
+        <w:rFonts w:ascii="Wingdings" w:hAnsi="Wingdings" w:hint="default"/>
+      </w:rPr>
+    </w:lvl>
+    <w:lvl w:ilvl="3" w:tplc="04090001" w:tentative="1">
+      <w:start w:val="1"/>
+      <w:numFmt w:val="bullet"/>
+      <w:lvlText w:val=""/>
+      <w:lvlJc w:val="left"/>
+      <w:pPr>
+        <w:ind w:left="2880" w:hanging="360"/>
+      </w:pPr>
+      <w:rPr>
+        <w:rFonts w:ascii="Symbol" w:hAnsi="Symbol" w:hint="default"/>
+      </w:rPr>
+    </w:lvl>
+    <w:lvl w:ilvl="4" w:tplc="04090003" w:tentative="1">
+      <w:start w:val="1"/>
+      <w:numFmt w:val="bullet"/>
+      <w:lvlText w:val="o"/>
+      <w:lvlJc w:val="left"/>
+      <w:pPr>
+        <w:ind w:left="3600" w:hanging="360"/>
+      </w:pPr>
+      <w:rPr>
+        <w:rFonts w:ascii="Courier New" w:hAnsi="Courier New" w:cs="Courier New" w:hint="default"/>
+      </w:rPr>
+    </w:lvl>
+    <w:lvl w:ilvl="5" w:tplc="04090005" w:tentative="1">
+      <w:start w:val="1"/>
+      <w:numFmt w:val="bullet"/>
+      <w:lvlText w:val=""/>
+      <w:lvlJc w:val="left"/>
+      <w:pPr>
+        <w:ind w:left="4320" w:hanging="360"/>
+      </w:pPr>
+      <w:rPr>
+        <w:rFonts w:ascii="Wingdings" w:hAnsi="Wingdings" w:hint="default"/>
+      </w:rPr>
+    </w:lvl>
+    <w:lvl w:ilvl="6" w:tplc="04090001" w:tentative="1">
+      <w:start w:val="1"/>
+      <w:numFmt w:val="bullet"/>
+      <w:lvlText w:val=""/>
+      <w:lvlJc w:val="left"/>
+      <w:pPr>
+        <w:ind w:left="5040" w:hanging="360"/>
+      </w:pPr>
+      <w:rPr>
+        <w:rFonts w:ascii="Symbol" w:hAnsi="Symbol" w:hint="default"/>
+      </w:rPr>
+    </w:lvl>
+    <w:lvl w:ilvl="7" w:tplc="04090003" w:tentative="1">
+      <w:start w:val="1"/>
+      <w:numFmt w:val="bullet"/>
+      <w:lvlText w:val="o"/>
+      <w:lvlJc w:val="left"/>
+      <w:pPr>
+        <w:ind w:left="5760" w:hanging="360"/>
+      </w:pPr>
+      <w:rPr>
+        <w:rFonts w:ascii="Courier New" w:hAnsi="Courier New" w:cs="Courier New" w:hint="default"/>
+      </w:rPr>
+    </w:lvl>
+    <w:lvl w:ilvl="8" w:tplc="04090005" w:tentative="1">
+      <w:start w:val="1"/>
+      <w:numFmt w:val="bullet"/>
+      <w:lvlText w:val=""/>
+      <w:lvlJc w:val="left"/>
+      <w:pPr>
+        <w:ind w:left="6480" w:hanging="360"/>
+      </w:pPr>
+      <w:rPr>
+        <w:rFonts w:ascii="Wingdings" w:hAnsi="Wingdings" w:hint="default"/>
+      </w:rPr>
+    </w:lvl>
+  </w:abstractNum>
   <w:num w:numId="1" w16cid:durableId="596868219">
     <w:abstractNumId w:val="0"/>
   </w:num>
   <w:num w:numId="2" w16cid:durableId="395081958">
     <w:abstractNumId w:val="1"/>
+  </w:num>
+  <w:num w:numId="3" w16cid:durableId="1207792763">
+    <w:abstractNumId w:val="2"/>
   </w:num>
 </w:numbering>
 </file>
@@ -2755,6 +2797,7 @@
   <w:style w:type="character" w:default="1" w:styleId="DefaultParagraphFont">
     <w:name w:val="Default Paragraph Font"/>
     <w:uiPriority w:val="1"/>
+    <w:semiHidden/>
     <w:unhideWhenUsed/>
   </w:style>
   <w:style w:type="table" w:default="1" w:styleId="TableNormal">

</xml_diff>

<commit_message>
vault backup: 2024-09-24 13:53:58
</commit_message>
<xml_diff>
--- a/Vakken Y2/Crossmediale onderzoeksweken/EliotHiggins/Eindredacteurs document.docx
+++ b/Vakken Y2/Crossmediale onderzoeksweken/EliotHiggins/Eindredacteurs document.docx
@@ -446,17 +446,17 @@
           <w:sz w:val="24"/>
           <w:szCs w:val="24"/>
         </w:rPr>
-        <w:t>- Haye (Hoofd Clips</w:t>
-      </w:r>
-      <w:r>
-        <w:rPr>
-          <w:rFonts w:ascii="Helvetica" w:hAnsi="Helvetica"/>
-          <w:b/>
-          <w:bCs/>
-          <w:sz w:val="24"/>
-          <w:szCs w:val="24"/>
-        </w:rPr>
-        <w:t>&amp;beeldmateriaal</w:t>
+        <w:t>- Haye (</w:t>
+      </w:r>
+      <w:r>
+        <w:rPr>
+          <w:rFonts w:ascii="Helvetica" w:hAnsi="Helvetica"/>
+          <w:b/>
+          <w:bCs/>
+          <w:sz w:val="24"/>
+          <w:szCs w:val="24"/>
+        </w:rPr>
+        <w:t>Camyo &amp; aanleveren in drive beeldmateriaal</w:t>
       </w:r>
       <w:r>
         <w:rPr>
@@ -482,257 +482,87 @@
     </w:p>
     <w:p>
       <w:pPr>
-        <w:pStyle w:val="ListParagraph"/>
-        <w:numPr>
-          <w:ilvl w:val="0"/>
-          <w:numId w:val="3"/>
-        </w:numPr>
-        <w:rPr>
-          <w:rFonts w:ascii="Helvetica" w:hAnsi="Helvetica"/>
-          <w:b/>
-          <w:bCs/>
-          <w:sz w:val="24"/>
-          <w:szCs w:val="24"/>
-        </w:rPr>
-      </w:pPr>
-      <w:r>
-        <w:rPr>
-          <w:rFonts w:ascii="Helvetica" w:hAnsi="Helvetica"/>
-          <w:b/>
-          <w:bCs/>
-          <w:sz w:val="24"/>
-          <w:szCs w:val="24"/>
-        </w:rPr>
-        <w:t>Esmee (</w:t>
-      </w:r>
-      <w:r>
-        <w:rPr>
-          <w:rFonts w:ascii="Helvetica" w:hAnsi="Helvetica"/>
-          <w:b/>
-          <w:bCs/>
-          <w:sz w:val="24"/>
-          <w:szCs w:val="24"/>
-        </w:rPr>
-        <w:t>producer zaal</w:t>
-      </w:r>
-      <w:r>
-        <w:rPr>
-          <w:rFonts w:ascii="Helvetica" w:hAnsi="Helvetica"/>
-          <w:b/>
-          <w:bCs/>
-          <w:sz w:val="24"/>
-          <w:szCs w:val="24"/>
-        </w:rPr>
-        <w:t>&amp;security</w:t>
-      </w:r>
-      <w:r>
-        <w:rPr>
-          <w:rFonts w:ascii="Helvetica" w:hAnsi="Helvetica"/>
-          <w:b/>
-          <w:bCs/>
-          <w:sz w:val="24"/>
-          <w:szCs w:val="24"/>
-        </w:rPr>
-        <w:t>)</w:t>
-      </w:r>
-    </w:p>
-    <w:p>
-      <w:pPr>
-        <w:pStyle w:val="ListParagraph"/>
-        <w:numPr>
-          <w:ilvl w:val="0"/>
-          <w:numId w:val="3"/>
-        </w:numPr>
-        <w:rPr>
-          <w:rFonts w:ascii="Helvetica" w:hAnsi="Helvetica"/>
-          <w:b/>
-          <w:bCs/>
-          <w:sz w:val="24"/>
-          <w:szCs w:val="24"/>
-        </w:rPr>
-      </w:pPr>
-      <w:r>
-        <w:rPr>
-          <w:rFonts w:ascii="Helvetica" w:hAnsi="Helvetica"/>
-          <w:b/>
-          <w:bCs/>
-          <w:sz w:val="24"/>
-          <w:szCs w:val="24"/>
-        </w:rPr>
-        <w:t>M</w:t>
-      </w:r>
-      <w:r>
-        <w:rPr>
-          <w:rFonts w:ascii="Helvetica" w:hAnsi="Helvetica"/>
-          <w:b/>
-          <w:bCs/>
-          <w:sz w:val="24"/>
-          <w:szCs w:val="24"/>
-        </w:rPr>
-        <w:t>ax</w:t>
-      </w:r>
-      <w:r>
-        <w:rPr>
-          <w:rFonts w:ascii="Helvetica" w:hAnsi="Helvetica"/>
-          <w:b/>
-          <w:bCs/>
-          <w:sz w:val="24"/>
-          <w:szCs w:val="24"/>
-        </w:rPr>
-        <w:t xml:space="preserve"> (</w:t>
-      </w:r>
-      <w:r>
-        <w:rPr>
-          <w:rFonts w:ascii="Helvetica" w:hAnsi="Helvetica"/>
-          <w:b/>
-          <w:bCs/>
-          <w:sz w:val="24"/>
-          <w:szCs w:val="24"/>
-        </w:rPr>
-        <w:t>redactie</w:t>
-      </w:r>
-      <w:r>
-        <w:rPr>
-          <w:rFonts w:ascii="Helvetica" w:hAnsi="Helvetica"/>
-          <w:b/>
-          <w:bCs/>
-          <w:sz w:val="24"/>
-          <w:szCs w:val="24"/>
-        </w:rPr>
-        <w:t>, maken Eliot document</w:t>
-      </w:r>
-      <w:r>
-        <w:rPr>
-          <w:rFonts w:ascii="Helvetica" w:hAnsi="Helvetica"/>
-          <w:b/>
-          <w:bCs/>
-          <w:sz w:val="24"/>
-          <w:szCs w:val="24"/>
-        </w:rPr>
-        <w:t>)</w:t>
-      </w:r>
-    </w:p>
-    <w:p>
-      <w:pPr>
-        <w:rPr>
-          <w:rFonts w:ascii="Helvetica" w:hAnsi="Helvetica"/>
-          <w:b/>
-          <w:bCs/>
-          <w:sz w:val="24"/>
-          <w:szCs w:val="24"/>
-        </w:rPr>
-      </w:pPr>
-    </w:p>
-    <w:p>
-      <w:pPr>
-        <w:rPr>
-          <w:rFonts w:ascii="Helvetica" w:hAnsi="Helvetica"/>
-          <w:b/>
-          <w:bCs/>
-          <w:sz w:val="24"/>
-          <w:szCs w:val="24"/>
-        </w:rPr>
-      </w:pPr>
-    </w:p>
-    <w:p>
-      <w:pPr>
-        <w:rPr>
-          <w:rFonts w:ascii="Helvetica" w:hAnsi="Helvetica"/>
-          <w:b/>
-          <w:bCs/>
-          <w:sz w:val="24"/>
-          <w:szCs w:val="24"/>
-        </w:rPr>
-      </w:pPr>
-      <w:r>
-        <w:rPr>
-          <w:rFonts w:ascii="Helvetica" w:hAnsi="Helvetica"/>
-          <w:b/>
-          <w:bCs/>
-          <w:sz w:val="24"/>
-          <w:szCs w:val="24"/>
-        </w:rPr>
-        <w:t>Extra</w:t>
-      </w:r>
-    </w:p>
-    <w:p>
-      <w:pPr>
-        <w:pStyle w:val="ListParagraph"/>
-        <w:numPr>
-          <w:ilvl w:val="0"/>
-          <w:numId w:val="2"/>
-        </w:numPr>
-        <w:rPr>
-          <w:rFonts w:ascii="Helvetica" w:hAnsi="Helvetica"/>
-          <w:b/>
-          <w:bCs/>
-          <w:sz w:val="24"/>
-          <w:szCs w:val="24"/>
-        </w:rPr>
-      </w:pPr>
-      <w:r>
-        <w:rPr>
-          <w:rFonts w:ascii="Helvetica" w:hAnsi="Helvetica"/>
-          <w:b/>
-          <w:bCs/>
-          <w:sz w:val="24"/>
-          <w:szCs w:val="24"/>
-        </w:rPr>
-        <w:t>Producer merel</w:t>
-      </w:r>
-    </w:p>
-    <w:p>
-      <w:pPr>
-        <w:pStyle w:val="ListParagraph"/>
-        <w:numPr>
-          <w:ilvl w:val="0"/>
-          <w:numId w:val="2"/>
-        </w:numPr>
-        <w:rPr>
-          <w:rFonts w:ascii="Helvetica" w:hAnsi="Helvetica"/>
-          <w:b/>
-          <w:bCs/>
-          <w:sz w:val="24"/>
-          <w:szCs w:val="24"/>
-        </w:rPr>
-      </w:pPr>
-      <w:r>
-        <w:rPr>
-          <w:rFonts w:ascii="Helvetica" w:hAnsi="Helvetica"/>
-          <w:b/>
-          <w:bCs/>
-          <w:sz w:val="24"/>
-          <w:szCs w:val="24"/>
-        </w:rPr>
-        <w:t>Filmpjes Haye</w:t>
-      </w:r>
-    </w:p>
-    <w:p>
-      <w:pPr>
-        <w:pStyle w:val="ListParagraph"/>
-        <w:numPr>
-          <w:ilvl w:val="0"/>
-          <w:numId w:val="2"/>
-        </w:numPr>
-        <w:rPr>
-          <w:rFonts w:ascii="Helvetica" w:hAnsi="Helvetica"/>
-          <w:b/>
-          <w:bCs/>
-          <w:sz w:val="24"/>
-          <w:szCs w:val="24"/>
-        </w:rPr>
-      </w:pPr>
-    </w:p>
-    <w:p>
-      <w:pPr>
-        <w:rPr>
-          <w:rFonts w:ascii="Helvetica" w:hAnsi="Helvetica"/>
-          <w:b/>
-          <w:bCs/>
-          <w:sz w:val="24"/>
-          <w:szCs w:val="24"/>
-        </w:rPr>
-      </w:pPr>
+        <w:rPr>
+          <w:rFonts w:ascii="Helvetica" w:hAnsi="Helvetica"/>
+          <w:b/>
+          <w:bCs/>
+          <w:sz w:val="24"/>
+          <w:szCs w:val="24"/>
+        </w:rPr>
+      </w:pPr>
+      <w:r>
+        <w:rPr>
+          <w:rFonts w:ascii="Helvetica" w:hAnsi="Helvetica"/>
+          <w:b/>
+          <w:bCs/>
+          <w:sz w:val="24"/>
+          <w:szCs w:val="24"/>
+        </w:rPr>
+        <w:t xml:space="preserve">Renee </w:t>
+      </w:r>
+    </w:p>
+    <w:p>
+      <w:pPr>
+        <w:rPr>
+          <w:rFonts w:ascii="Helvetica" w:hAnsi="Helvetica"/>
+          <w:b/>
+          <w:bCs/>
+          <w:sz w:val="24"/>
+          <w:szCs w:val="24"/>
+        </w:rPr>
+      </w:pPr>
+      <w:r>
+        <w:rPr>
+          <w:rFonts w:ascii="Helvetica" w:hAnsi="Helvetica"/>
+          <w:b/>
+          <w:bCs/>
+          <w:sz w:val="24"/>
+          <w:szCs w:val="24"/>
+        </w:rPr>
+        <w:t>Lieve</w:t>
+      </w:r>
+    </w:p>
+    <w:p>
+      <w:pPr>
+        <w:rPr>
+          <w:rFonts w:ascii="Helvetica" w:hAnsi="Helvetica"/>
+          <w:b/>
+          <w:bCs/>
+          <w:sz w:val="24"/>
+          <w:szCs w:val="24"/>
+        </w:rPr>
+      </w:pPr>
+      <w:r>
+        <w:rPr>
+          <w:rFonts w:ascii="Helvetica" w:hAnsi="Helvetica"/>
+          <w:b/>
+          <w:bCs/>
+          <w:sz w:val="24"/>
+          <w:szCs w:val="24"/>
+        </w:rPr>
+        <w:t>Sara</w:t>
+      </w:r>
+    </w:p>
+    <w:p>
+      <w:pPr>
+        <w:rPr>
+          <w:rFonts w:ascii="Helvetica" w:hAnsi="Helvetica"/>
+          <w:b/>
+          <w:bCs/>
+          <w:sz w:val="24"/>
+          <w:szCs w:val="24"/>
+        </w:rPr>
+      </w:pPr>
+      <w:r>
+        <w:rPr>
+          <w:rFonts w:ascii="Helvetica" w:hAnsi="Helvetica"/>
+          <w:b/>
+          <w:bCs/>
+          <w:sz w:val="24"/>
+          <w:szCs w:val="24"/>
+        </w:rPr>
+        <w:t>Kim</w:t>
+      </w:r>
     </w:p>
     <w:p>
       <w:pPr>
@@ -830,7 +660,6 @@
           <w:sz w:val="22"/>
           <w:szCs w:val="20"/>
         </w:rPr>
-        <w:lastRenderedPageBreak/>
         <w:t>Week 39 (23 tm 29 sept)</w:t>
       </w:r>
     </w:p>
@@ -860,6 +689,7 @@
           <w:sz w:val="22"/>
           <w:szCs w:val="20"/>
         </w:rPr>
+        <w:lastRenderedPageBreak/>
         <w:t>Week 40 (30 tm 6 okt)</w:t>
       </w:r>
     </w:p>
@@ -1317,7 +1147,6 @@
           <w:sz w:val="24"/>
           <w:szCs w:val="24"/>
         </w:rPr>
-        <w:lastRenderedPageBreak/>
         <w:t>Logistiek</w:t>
       </w:r>
       <w:r>
@@ -2076,7 +1905,7 @@
       <w:lvlText w:val="-"/>
       <w:lvlJc w:val="left"/>
       <w:pPr>
-        <w:ind w:left="720" w:hanging="360"/>
+        <w:ind w:left="360" w:hanging="360"/>
       </w:pPr>
       <w:rPr>
         <w:rFonts w:ascii="Helvetica" w:eastAsiaTheme="minorHAnsi" w:hAnsi="Helvetica" w:cs="Helvetica" w:hint="default"/>
@@ -2088,7 +1917,7 @@
       <w:lvlText w:val="o"/>
       <w:lvlJc w:val="left"/>
       <w:pPr>
-        <w:ind w:left="1440" w:hanging="360"/>
+        <w:ind w:left="1080" w:hanging="360"/>
       </w:pPr>
       <w:rPr>
         <w:rFonts w:ascii="Courier New" w:hAnsi="Courier New" w:cs="Courier New" w:hint="default"/>
@@ -2100,7 +1929,7 @@
       <w:lvlText w:val=""/>
       <w:lvlJc w:val="left"/>
       <w:pPr>
-        <w:ind w:left="2160" w:hanging="360"/>
+        <w:ind w:left="1800" w:hanging="360"/>
       </w:pPr>
       <w:rPr>
         <w:rFonts w:ascii="Wingdings" w:hAnsi="Wingdings" w:hint="default"/>
@@ -2112,7 +1941,7 @@
       <w:lvlText w:val=""/>
       <w:lvlJc w:val="left"/>
       <w:pPr>
-        <w:ind w:left="2880" w:hanging="360"/>
+        <w:ind w:left="2520" w:hanging="360"/>
       </w:pPr>
       <w:rPr>
         <w:rFonts w:ascii="Symbol" w:hAnsi="Symbol" w:hint="default"/>
@@ -2124,7 +1953,7 @@
       <w:lvlText w:val="o"/>
       <w:lvlJc w:val="left"/>
       <w:pPr>
-        <w:ind w:left="3600" w:hanging="360"/>
+        <w:ind w:left="3240" w:hanging="360"/>
       </w:pPr>
       <w:rPr>
         <w:rFonts w:ascii="Courier New" w:hAnsi="Courier New" w:cs="Courier New" w:hint="default"/>
@@ -2136,7 +1965,7 @@
       <w:lvlText w:val=""/>
       <w:lvlJc w:val="left"/>
       <w:pPr>
-        <w:ind w:left="4320" w:hanging="360"/>
+        <w:ind w:left="3960" w:hanging="360"/>
       </w:pPr>
       <w:rPr>
         <w:rFonts w:ascii="Wingdings" w:hAnsi="Wingdings" w:hint="default"/>
@@ -2148,7 +1977,7 @@
       <w:lvlText w:val=""/>
       <w:lvlJc w:val="left"/>
       <w:pPr>
-        <w:ind w:left="5040" w:hanging="360"/>
+        <w:ind w:left="4680" w:hanging="360"/>
       </w:pPr>
       <w:rPr>
         <w:rFonts w:ascii="Symbol" w:hAnsi="Symbol" w:hint="default"/>
@@ -2160,7 +1989,7 @@
       <w:lvlText w:val="o"/>
       <w:lvlJc w:val="left"/>
       <w:pPr>
-        <w:ind w:left="5760" w:hanging="360"/>
+        <w:ind w:left="5400" w:hanging="360"/>
       </w:pPr>
       <w:rPr>
         <w:rFonts w:ascii="Courier New" w:hAnsi="Courier New" w:cs="Courier New" w:hint="default"/>
@@ -2172,7 +2001,7 @@
       <w:lvlText w:val=""/>
       <w:lvlJc w:val="left"/>
       <w:pPr>
-        <w:ind w:left="6480" w:hanging="360"/>
+        <w:ind w:left="6120" w:hanging="360"/>
       </w:pPr>
       <w:rPr>
         <w:rFonts w:ascii="Wingdings" w:hAnsi="Wingdings" w:hint="default"/>

</xml_diff>

<commit_message>
vault backup: 2024-09-24 14:17:04
</commit_message>
<xml_diff>
--- a/Vakken Y2/Crossmediale onderzoeksweken/EliotHiggins/Eindredacteurs document.docx
+++ b/Vakken Y2/Crossmediale onderzoeksweken/EliotHiggins/Eindredacteurs document.docx
@@ -41,7 +41,27 @@
           <w:sz w:val="24"/>
           <w:szCs w:val="24"/>
         </w:rPr>
-        <w:t>Aflevering BROWN MOZES (19 NOVEMBER 2024)</w:t>
+        <w:t xml:space="preserve">Aflevering </w:t>
+      </w:r>
+      <w:r>
+        <w:rPr>
+          <w:rFonts w:ascii="Helvetica" w:hAnsi="Helvetica"/>
+          <w:b/>
+          <w:bCs/>
+          <w:sz w:val="24"/>
+          <w:szCs w:val="24"/>
+        </w:rPr>
+        <w:t>EH</w:t>
+      </w:r>
+      <w:r>
+        <w:rPr>
+          <w:rFonts w:ascii="Helvetica" w:hAnsi="Helvetica"/>
+          <w:b/>
+          <w:bCs/>
+          <w:sz w:val="24"/>
+          <w:szCs w:val="24"/>
+        </w:rPr>
+        <w:t xml:space="preserve"> (19 NOVEMBER 2024)</w:t>
       </w:r>
     </w:p>
     <w:p>
@@ -1139,14 +1159,26 @@
           <w:szCs w:val="24"/>
         </w:rPr>
       </w:pPr>
-      <w:r>
-        <w:rPr>
-          <w:rFonts w:ascii="Helvetica" w:hAnsi="Helvetica"/>
-          <w:b/>
-          <w:bCs/>
-          <w:sz w:val="24"/>
-          <w:szCs w:val="24"/>
-        </w:rPr>
+    </w:p>
+    <w:p>
+      <w:pPr>
+        <w:rPr>
+          <w:rFonts w:ascii="Helvetica" w:hAnsi="Helvetica"/>
+          <w:b/>
+          <w:bCs/>
+          <w:sz w:val="24"/>
+          <w:szCs w:val="24"/>
+        </w:rPr>
+      </w:pPr>
+      <w:r>
+        <w:rPr>
+          <w:rFonts w:ascii="Helvetica" w:hAnsi="Helvetica"/>
+          <w:b/>
+          <w:bCs/>
+          <w:sz w:val="24"/>
+          <w:szCs w:val="24"/>
+        </w:rPr>
+        <w:lastRenderedPageBreak/>
         <w:t>Logistiek</w:t>
       </w:r>
       <w:r>
@@ -1249,6 +1281,179 @@
         </w:rPr>
         <w:t xml:space="preserve"> Nederlandse journalist voor de NYT schreef het voorwoord van boek ‘we are bellingcat’(2021). Werkt mee aan belangrijke OSINT onderzoeken.</w:t>
       </w:r>
+    </w:p>
+    <w:p>
+      <w:pPr>
+        <w:rPr>
+          <w:rFonts w:ascii="Helvetica" w:hAnsi="Helvetica"/>
+        </w:rPr>
+      </w:pPr>
+    </w:p>
+    <w:p>
+      <w:pPr>
+        <w:rPr>
+          <w:rFonts w:ascii="Helvetica" w:hAnsi="Helvetica"/>
+        </w:rPr>
+      </w:pPr>
+    </w:p>
+    <w:p>
+      <w:pPr>
+        <w:rPr>
+          <w:rFonts w:ascii="Helvetica" w:hAnsi="Helvetica"/>
+        </w:rPr>
+      </w:pPr>
+    </w:p>
+    <w:p>
+      <w:pPr>
+        <w:rPr>
+          <w:rFonts w:ascii="Helvetica" w:hAnsi="Helvetica"/>
+          <w:sz w:val="36"/>
+          <w:szCs w:val="36"/>
+        </w:rPr>
+      </w:pPr>
+      <w:r>
+        <w:rPr>
+          <w:rFonts w:ascii="Helvetica" w:hAnsi="Helvetica"/>
+          <w:sz w:val="36"/>
+          <w:szCs w:val="36"/>
+        </w:rPr>
+        <w:t>1 Oct planning:</w:t>
+      </w:r>
+    </w:p>
+    <w:p>
+      <w:pPr>
+        <w:rPr>
+          <w:rFonts w:ascii="Helvetica" w:hAnsi="Helvetica"/>
+          <w:sz w:val="24"/>
+          <w:szCs w:val="24"/>
+        </w:rPr>
+      </w:pPr>
+      <w:r>
+        <w:rPr>
+          <w:rFonts w:ascii="Helvetica" w:hAnsi="Helvetica"/>
+          <w:sz w:val="24"/>
+          <w:szCs w:val="24"/>
+        </w:rPr>
+        <w:t>Taken bespreken, en input</w:t>
+      </w:r>
+    </w:p>
+    <w:p>
+      <w:pPr>
+        <w:rPr>
+          <w:rFonts w:ascii="Helvetica" w:hAnsi="Helvetica"/>
+          <w:sz w:val="24"/>
+          <w:szCs w:val="24"/>
+        </w:rPr>
+      </w:pPr>
+      <w:r>
+        <w:rPr>
+          <w:rFonts w:ascii="Helvetica" w:hAnsi="Helvetica"/>
+          <w:sz w:val="24"/>
+          <w:szCs w:val="24"/>
+        </w:rPr>
+        <w:t>Deadlines opstellen</w:t>
+      </w:r>
+    </w:p>
+    <w:p>
+      <w:pPr>
+        <w:rPr>
+          <w:rFonts w:ascii="Helvetica" w:hAnsi="Helvetica"/>
+          <w:sz w:val="24"/>
+          <w:szCs w:val="24"/>
+        </w:rPr>
+      </w:pPr>
+      <w:r>
+        <w:rPr>
+          <w:rFonts w:ascii="Helvetica" w:hAnsi="Helvetica"/>
+          <w:sz w:val="24"/>
+          <w:szCs w:val="24"/>
+        </w:rPr>
+        <w:t>Basis literatuur (jort verzint dit weekend)</w:t>
+      </w:r>
+    </w:p>
+    <w:p>
+      <w:pPr>
+        <w:rPr>
+          <w:rFonts w:ascii="Helvetica" w:hAnsi="Helvetica"/>
+          <w:sz w:val="24"/>
+          <w:szCs w:val="24"/>
+        </w:rPr>
+      </w:pPr>
+      <w:r>
+        <w:rPr>
+          <w:rFonts w:ascii="Helvetica" w:hAnsi="Helvetica"/>
+          <w:sz w:val="24"/>
+          <w:szCs w:val="24"/>
+        </w:rPr>
+        <w:t>Veiligheid Bernette met Jaap na vergadering</w:t>
+      </w:r>
+    </w:p>
+    <w:p>
+      <w:pPr>
+        <w:rPr>
+          <w:rFonts w:ascii="Helvetica" w:hAnsi="Helvetica"/>
+          <w:sz w:val="24"/>
+          <w:szCs w:val="24"/>
+        </w:rPr>
+      </w:pPr>
+      <w:r>
+        <w:rPr>
+          <w:rFonts w:ascii="Helvetica" w:hAnsi="Helvetica"/>
+          <w:sz w:val="24"/>
+          <w:szCs w:val="24"/>
+        </w:rPr>
+        <w:t xml:space="preserve">Jort </w:t>
+      </w:r>
+      <w:r>
+        <w:rPr>
+          <w:rFonts w:ascii="Helvetica" w:hAnsi="Helvetica"/>
+          <w:sz w:val="24"/>
+          <w:szCs w:val="24"/>
+        </w:rPr>
+        <w:t>mailt met EH over hoe geheim EH zelf zijn naam wilt houden</w:t>
+      </w:r>
+    </w:p>
+    <w:p>
+      <w:pPr>
+        <w:rPr>
+          <w:rFonts w:ascii="Helvetica" w:hAnsi="Helvetica"/>
+          <w:sz w:val="24"/>
+          <w:szCs w:val="24"/>
+        </w:rPr>
+      </w:pPr>
+      <w:r>
+        <w:rPr>
+          <w:rFonts w:ascii="Helvetica" w:hAnsi="Helvetica"/>
+          <w:sz w:val="24"/>
+          <w:szCs w:val="24"/>
+        </w:rPr>
+        <w:t>Mensen nadenken over gasten</w:t>
+      </w:r>
+    </w:p>
+    <w:p>
+      <w:pPr>
+        <w:rPr>
+          <w:rFonts w:ascii="Helvetica" w:hAnsi="Helvetica"/>
+          <w:sz w:val="24"/>
+          <w:szCs w:val="24"/>
+        </w:rPr>
+      </w:pPr>
+    </w:p>
+    <w:p>
+      <w:pPr>
+        <w:rPr>
+          <w:rFonts w:ascii="Helvetica" w:hAnsi="Helvetica"/>
+          <w:sz w:val="36"/>
+          <w:szCs w:val="36"/>
+        </w:rPr>
+      </w:pPr>
+    </w:p>
+    <w:p>
+      <w:pPr>
+        <w:rPr>
+          <w:rFonts w:ascii="Helvetica" w:hAnsi="Helvetica"/>
+        </w:rPr>
+      </w:pPr>
     </w:p>
     <w:p>
       <w:pPr>

</xml_diff>

<commit_message>
vault backup: 2024-10-08 14:26:55
</commit_message>
<xml_diff>
--- a/Vakken Y2/Crossmediale onderzoeksweken/EliotHiggins/Eindredacteurs document.docx
+++ b/Vakken Y2/Crossmediale onderzoeksweken/EliotHiggins/Eindredacteurs document.docx
@@ -1281,6 +1281,60 @@
         </w:rPr>
         <w:t xml:space="preserve"> Nederlandse journalist voor de NYT schreef het voorwoord van boek ‘we are bellingcat’(2021). Werkt mee aan belangrijke OSINT onderzoeken.</w:t>
       </w:r>
+    </w:p>
+    <w:p>
+      <w:pPr>
+        <w:rPr>
+          <w:rFonts w:ascii="Helvetica" w:hAnsi="Helvetica"/>
+        </w:rPr>
+      </w:pPr>
+    </w:p>
+    <w:p>
+      <w:pPr>
+        <w:rPr>
+          <w:rFonts w:ascii="Helvetica" w:hAnsi="Helvetica"/>
+        </w:rPr>
+      </w:pPr>
+      <w:r>
+        <w:rPr>
+          <w:rFonts w:ascii="Helvetica" w:hAnsi="Helvetica"/>
+        </w:rPr>
+        <w:t>Mark Rutte</w:t>
+      </w:r>
+    </w:p>
+    <w:p>
+      <w:pPr>
+        <w:rPr>
+          <w:rFonts w:ascii="Helvetica" w:hAnsi="Helvetica"/>
+        </w:rPr>
+      </w:pPr>
+    </w:p>
+    <w:p>
+      <w:pPr>
+        <w:rPr>
+          <w:rFonts w:ascii="Helvetica" w:hAnsi="Helvetica"/>
+        </w:rPr>
+      </w:pPr>
+      <w:r>
+        <w:rPr>
+          <w:rFonts w:ascii="Helvetica" w:hAnsi="Helvetica"/>
+        </w:rPr>
+        <w:t>Vrouw van Navalny</w:t>
+      </w:r>
+    </w:p>
+    <w:p>
+      <w:pPr>
+        <w:rPr>
+          <w:rFonts w:ascii="Helvetica" w:hAnsi="Helvetica"/>
+        </w:rPr>
+      </w:pPr>
+    </w:p>
+    <w:p>
+      <w:pPr>
+        <w:rPr>
+          <w:rFonts w:ascii="Helvetica" w:hAnsi="Helvetica"/>
+        </w:rPr>
+      </w:pPr>
     </w:p>
     <w:p>
       <w:pPr>

</xml_diff>